<commit_message>
working model. result not good for salinity. TODO!
</commit_message>
<xml_diff>
--- a/inst/model-equations.docx
+++ b/inst/model-equations.docx
@@ -84,13 +84,7 @@
           <w:rPr>
             <w:rFonts w:ascii="Cambria Math" w:eastAsiaTheme="minorEastAsia" w:hAnsi="Cambria Math"/>
           </w:rPr>
-          <m:t>r</m:t>
-        </m:r>
-        <m:r>
-          <w:rPr>
-            <w:rFonts w:ascii="Cambria Math" w:eastAsiaTheme="minorEastAsia" w:hAnsi="Cambria Math"/>
-          </w:rPr>
-          <m:t>&gt;0</m:t>
+          <m:t>r&gt;0</m:t>
         </m:r>
       </m:oMath>
       <w:r>
@@ -196,13 +190,7 @@
               <w:rPr>
                 <w:rFonts w:ascii="Cambria Math" w:eastAsiaTheme="minorEastAsia" w:hAnsi="Cambria Math"/>
               </w:rPr>
-              <m:t>k</m:t>
-            </m:r>
-            <m:r>
-              <w:rPr>
-                <w:rFonts w:ascii="Cambria Math" w:eastAsiaTheme="minorEastAsia" w:hAnsi="Cambria Math"/>
-              </w:rPr>
-              <m:t>j</m:t>
+              <m:t>kj</m:t>
             </m:r>
           </m:sub>
         </m:sSub>
@@ -210,26 +198,28 @@
           <w:rPr>
             <w:rFonts w:ascii="Cambria Math" w:eastAsiaTheme="minorEastAsia" w:hAnsi="Cambria Math"/>
           </w:rPr>
-          <m:t xml:space="preserve">, </m:t>
-        </m:r>
-        <m:r>
-          <w:rPr>
-            <w:rFonts w:ascii="Cambria Math" w:eastAsiaTheme="minorEastAsia" w:hAnsi="Cambria Math"/>
-          </w:rPr>
-          <m:t>k</m:t>
-        </m:r>
-        <m:r>
-          <w:rPr>
-            <w:rFonts w:ascii="Cambria Math" w:eastAsiaTheme="minorEastAsia" w:hAnsi="Cambria Math"/>
-          </w:rPr>
-          <m:t>=1,...,5</m:t>
+          <m:t>, k=1,...,5</m:t>
         </m:r>
       </m:oMath>
       <w:r>
         <w:rPr>
           <w:rFonts w:eastAsiaTheme="minorEastAsia"/>
         </w:rPr>
-        <w:t xml:space="preserve"> are the set of regression parameters for each bacteria. </w:t>
+        <w:t xml:space="preserve"> are the set of regression parameters for each </w:t>
+      </w:r>
+      <w:proofErr w:type="gramStart"/>
+      <w:r>
+        <w:rPr>
+          <w:rFonts w:eastAsiaTheme="minorEastAsia"/>
+        </w:rPr>
+        <w:t>bacteria</w:t>
+      </w:r>
+      <w:proofErr w:type="gramEnd"/>
+      <w:r>
+        <w:rPr>
+          <w:rFonts w:eastAsiaTheme="minorEastAsia"/>
+        </w:rPr>
+        <w:t xml:space="preserve">. </w:t>
       </w:r>
       <w:r>
         <w:rPr>
@@ -249,21 +239,39 @@
           <w:rFonts w:ascii="Cambria Math" w:eastAsiaTheme="minorEastAsia" w:hAnsi="Cambria Math"/>
           <w:i/>
         </w:rPr>
-        <w:t xml:space="preserve">MAT, logarea </w:t>
-      </w:r>
-      <w:r>
-        <w:rPr>
-          <w:rFonts w:eastAsiaTheme="minorEastAsia"/>
-        </w:rPr>
-        <w:t xml:space="preserve">and </w:t>
-      </w:r>
+        <w:t xml:space="preserve">MAT, </w:t>
+      </w:r>
+      <w:proofErr w:type="spellStart"/>
       <w:r>
         <w:rPr>
           <w:rFonts w:ascii="Cambria Math" w:eastAsiaTheme="minorEastAsia" w:hAnsi="Cambria Math"/>
           <w:i/>
         </w:rPr>
+        <w:t>logarea</w:t>
+      </w:r>
+      <w:proofErr w:type="spellEnd"/>
+      <w:r>
+        <w:rPr>
+          <w:rFonts w:ascii="Cambria Math" w:eastAsiaTheme="minorEastAsia" w:hAnsi="Cambria Math"/>
+          <w:i/>
+        </w:rPr>
+        <w:t xml:space="preserve"> </w:t>
+      </w:r>
+      <w:r>
+        <w:rPr>
+          <w:rFonts w:eastAsiaTheme="minorEastAsia"/>
+        </w:rPr>
+        <w:t xml:space="preserve">and </w:t>
+      </w:r>
+      <w:proofErr w:type="spellStart"/>
+      <w:r>
+        <w:rPr>
+          <w:rFonts w:ascii="Cambria Math" w:eastAsiaTheme="minorEastAsia" w:hAnsi="Cambria Math"/>
+          <w:i/>
+        </w:rPr>
         <w:t>logWpH</w:t>
       </w:r>
+      <w:proofErr w:type="spellEnd"/>
       <w:r>
         <w:rPr>
           <w:rFonts w:eastAsiaTheme="minorEastAsia"/>
@@ -305,13 +313,7 @@
               <w:rPr>
                 <w:rFonts w:ascii="Cambria Math" w:eastAsiaTheme="minorEastAsia" w:hAnsi="Cambria Math"/>
               </w:rPr>
-              <m:t>i</m:t>
-            </m:r>
-            <m:r>
-              <w:rPr>
-                <w:rFonts w:ascii="Cambria Math" w:eastAsiaTheme="minorEastAsia" w:hAnsi="Cambria Math"/>
-              </w:rPr>
-              <m:t>j</m:t>
+              <m:t>ij</m:t>
             </m:r>
           </m:sub>
         </m:sSub>
@@ -361,25 +363,7 @@
             <w:rPr>
               <w:rFonts w:ascii="Cambria Math" w:hAnsi="Cambria Math"/>
             </w:rPr>
-            <m:t xml:space="preserve"> </m:t>
-          </m:r>
-          <m:r>
-            <w:rPr>
-              <w:rFonts w:ascii="Cambria Math" w:hAnsi="Cambria Math"/>
-            </w:rPr>
-            <m:t>~</m:t>
-          </m:r>
-          <m:r>
-            <w:rPr>
-              <w:rFonts w:ascii="Cambria Math" w:hAnsi="Cambria Math"/>
-            </w:rPr>
-            <m:t xml:space="preserve"> </m:t>
-          </m:r>
-          <m:r>
-            <w:rPr>
-              <w:rFonts w:ascii="Cambria Math" w:hAnsi="Cambria Math"/>
-            </w:rPr>
-            <m:t>NB</m:t>
+            <m:t xml:space="preserve"> ~ NB</m:t>
           </m:r>
           <m:d>
             <m:dPr>
@@ -421,13 +405,7 @@
                 <w:rPr>
                   <w:rFonts w:ascii="Cambria Math" w:hAnsi="Cambria Math"/>
                 </w:rPr>
-                <m:t>,</m:t>
-              </m:r>
-              <m:r>
-                <w:rPr>
-                  <w:rFonts w:ascii="Cambria Math" w:hAnsi="Cambria Math"/>
-                </w:rPr>
-                <m:t>r</m:t>
+                <m:t>,r</m:t>
               </m:r>
             </m:e>
           </m:d>
@@ -546,13 +524,7 @@
                 <w:rPr>
                   <w:rFonts w:ascii="Cambria Math" w:eastAsiaTheme="minorEastAsia" w:hAnsi="Cambria Math"/>
                 </w:rPr>
-                <m:t>1</m:t>
-              </m:r>
-              <m:r>
-                <w:rPr>
-                  <w:rFonts w:ascii="Cambria Math" w:eastAsiaTheme="minorEastAsia" w:hAnsi="Cambria Math"/>
-                </w:rPr>
-                <m:t>j</m:t>
+                <m:t>1j</m:t>
               </m:r>
             </m:sub>
           </m:sSub>
@@ -570,19 +542,7 @@
                 <w:rPr>
                   <w:rFonts w:ascii="Cambria Math" w:eastAsiaTheme="minorEastAsia" w:hAnsi="Cambria Math"/>
                 </w:rPr>
-                <m:t>l</m:t>
-              </m:r>
-              <m:r>
-                <w:rPr>
-                  <w:rFonts w:ascii="Cambria Math" w:eastAsiaTheme="minorEastAsia" w:hAnsi="Cambria Math"/>
-                </w:rPr>
-                <m:t>og</m:t>
-              </m:r>
-              <m:r>
-                <w:rPr>
-                  <w:rFonts w:ascii="Cambria Math" w:eastAsiaTheme="minorEastAsia" w:hAnsi="Cambria Math"/>
-                </w:rPr>
-                <m:t>salinity</m:t>
+                <m:t>logsalinity</m:t>
               </m:r>
             </m:e>
             <m:sub>
@@ -622,13 +582,7 @@
                 <w:rPr>
                   <w:rFonts w:ascii="Cambria Math" w:eastAsiaTheme="minorEastAsia" w:hAnsi="Cambria Math"/>
                 </w:rPr>
-                <m:t>2</m:t>
-              </m:r>
-              <m:r>
-                <w:rPr>
-                  <w:rFonts w:ascii="Cambria Math" w:eastAsiaTheme="minorEastAsia" w:hAnsi="Cambria Math"/>
-                </w:rPr>
-                <m:t>j</m:t>
+                <m:t>2j</m:t>
               </m:r>
             </m:sub>
           </m:sSub>
@@ -686,13 +640,7 @@
                 <w:rPr>
                   <w:rFonts w:ascii="Cambria Math" w:eastAsiaTheme="minorEastAsia" w:hAnsi="Cambria Math"/>
                 </w:rPr>
-                <m:t>3</m:t>
-              </m:r>
-              <m:r>
-                <w:rPr>
-                  <w:rFonts w:ascii="Cambria Math" w:eastAsiaTheme="minorEastAsia" w:hAnsi="Cambria Math"/>
-                </w:rPr>
-                <m:t>j</m:t>
+                <m:t>3j</m:t>
               </m:r>
             </m:sub>
           </m:sSub>
@@ -750,13 +698,7 @@
                 <w:rPr>
                   <w:rFonts w:ascii="Cambria Math" w:eastAsiaTheme="minorEastAsia" w:hAnsi="Cambria Math"/>
                 </w:rPr>
-                <m:t>4</m:t>
-              </m:r>
-              <m:r>
-                <w:rPr>
-                  <w:rFonts w:ascii="Cambria Math" w:eastAsiaTheme="minorEastAsia" w:hAnsi="Cambria Math"/>
-                </w:rPr>
-                <m:t>j</m:t>
+                <m:t>4j</m:t>
               </m:r>
             </m:sub>
           </m:sSub>
@@ -814,13 +756,7 @@
                 <w:rPr>
                   <w:rFonts w:ascii="Cambria Math" w:eastAsiaTheme="minorEastAsia" w:hAnsi="Cambria Math"/>
                 </w:rPr>
-                <m:t>5</m:t>
-              </m:r>
-              <m:r>
-                <w:rPr>
-                  <w:rFonts w:ascii="Cambria Math" w:eastAsiaTheme="minorEastAsia" w:hAnsi="Cambria Math"/>
-                </w:rPr>
-                <m:t>j</m:t>
+                <m:t>5j</m:t>
               </m:r>
             </m:sub>
           </m:sSub>
@@ -855,6 +791,177 @@
     </w:p>
     <w:p>
       <w:pPr>
+        <w:jc w:val="center"/>
+        <w:rPr>
+          <w:rFonts w:eastAsiaTheme="minorEastAsia"/>
+        </w:rPr>
+      </w:pPr>
+      <m:oMath>
+        <m:r>
+          <w:rPr>
+            <w:rFonts w:ascii="Cambria Math" w:eastAsiaTheme="minorEastAsia" w:hAnsi="Cambria Math"/>
+          </w:rPr>
+          <m:t>logit</m:t>
+        </m:r>
+        <m:d>
+          <m:dPr>
+            <m:ctrlPr>
+              <w:rPr>
+                <w:rFonts w:ascii="Cambria Math" w:eastAsiaTheme="minorEastAsia" w:hAnsi="Cambria Math"/>
+                <w:i/>
+              </w:rPr>
+            </m:ctrlPr>
+          </m:dPr>
+          <m:e>
+            <m:sSub>
+              <m:sSubPr>
+                <m:ctrlPr>
+                  <w:rPr>
+                    <w:rFonts w:ascii="Cambria Math" w:eastAsiaTheme="minorEastAsia" w:hAnsi="Cambria Math"/>
+                    <w:i/>
+                  </w:rPr>
+                </m:ctrlPr>
+              </m:sSubPr>
+              <m:e>
+                <m:r>
+                  <w:rPr>
+                    <w:rFonts w:ascii="Cambria Math" w:eastAsiaTheme="minorEastAsia" w:hAnsi="Cambria Math"/>
+                  </w:rPr>
+                  <m:t>μ</m:t>
+                </m:r>
+              </m:e>
+              <m:sub>
+                <m:r>
+                  <w:rPr>
+                    <w:rFonts w:ascii="Cambria Math" w:eastAsiaTheme="minorEastAsia" w:hAnsi="Cambria Math"/>
+                  </w:rPr>
+                  <m:t>ij</m:t>
+                </m:r>
+              </m:sub>
+            </m:sSub>
+          </m:e>
+        </m:d>
+        <m:r>
+          <w:rPr>
+            <w:rFonts w:ascii="Cambria Math" w:eastAsiaTheme="minorEastAsia" w:hAnsi="Cambria Math"/>
+          </w:rPr>
+          <m:t>=</m:t>
+        </m:r>
+        <m:sSub>
+          <m:sSubPr>
+            <m:ctrlPr>
+              <w:rPr>
+                <w:rFonts w:ascii="Cambria Math" w:eastAsiaTheme="minorEastAsia" w:hAnsi="Cambria Math"/>
+                <w:i/>
+              </w:rPr>
+            </m:ctrlPr>
+          </m:sSubPr>
+          <m:e>
+            <m:r>
+              <w:rPr>
+                <w:rFonts w:ascii="Cambria Math" w:eastAsiaTheme="minorEastAsia" w:hAnsi="Cambria Math"/>
+              </w:rPr>
+              <m:t>α</m:t>
+            </m:r>
+          </m:e>
+          <m:sub>
+            <m:r>
+              <w:rPr>
+                <w:rFonts w:ascii="Cambria Math" w:eastAsiaTheme="minorEastAsia" w:hAnsi="Cambria Math"/>
+              </w:rPr>
+              <m:t>j</m:t>
+            </m:r>
+          </m:sub>
+        </m:sSub>
+        <m:r>
+          <w:rPr>
+            <w:rFonts w:ascii="Cambria Math" w:eastAsiaTheme="minorEastAsia" w:hAnsi="Cambria Math"/>
+          </w:rPr>
+          <m:t>+</m:t>
+        </m:r>
+        <m:sSub>
+          <m:sSubPr>
+            <m:ctrlPr>
+              <w:rPr>
+                <w:rFonts w:ascii="Cambria Math" w:eastAsiaTheme="minorEastAsia" w:hAnsi="Cambria Math"/>
+                <w:i/>
+              </w:rPr>
+            </m:ctrlPr>
+          </m:sSubPr>
+          <m:e>
+            <m:r>
+              <w:rPr>
+                <w:rFonts w:ascii="Cambria Math" w:eastAsiaTheme="minorEastAsia" w:hAnsi="Cambria Math"/>
+              </w:rPr>
+              <m:t>β</m:t>
+            </m:r>
+          </m:e>
+          <m:sub>
+            <m:r>
+              <w:rPr>
+                <w:rFonts w:ascii="Cambria Math" w:eastAsiaTheme="minorEastAsia" w:hAnsi="Cambria Math"/>
+              </w:rPr>
+              <m:t>1j</m:t>
+            </m:r>
+          </m:sub>
+        </m:sSub>
+        <m:sSub>
+          <m:sSubPr>
+            <m:ctrlPr>
+              <w:rPr>
+                <w:rFonts w:ascii="Cambria Math" w:eastAsiaTheme="minorEastAsia" w:hAnsi="Cambria Math"/>
+                <w:i/>
+              </w:rPr>
+            </m:ctrlPr>
+          </m:sSubPr>
+          <m:e>
+            <m:r>
+              <w:rPr>
+                <w:rFonts w:ascii="Cambria Math" w:eastAsiaTheme="minorEastAsia" w:hAnsi="Cambria Math"/>
+              </w:rPr>
+              <m:t>logsalinity</m:t>
+            </m:r>
+          </m:e>
+          <m:sub>
+            <m:r>
+              <w:rPr>
+                <w:rFonts w:ascii="Cambria Math" w:eastAsiaTheme="minorEastAsia" w:hAnsi="Cambria Math"/>
+              </w:rPr>
+              <m:t>i</m:t>
+            </m:r>
+          </m:sub>
+        </m:sSub>
+      </m:oMath>
+      <w:r>
+        <w:rPr>
+          <w:rFonts w:eastAsiaTheme="minorEastAsia"/>
+        </w:rPr>
+        <w:t xml:space="preserve">  (</w:t>
+      </w:r>
+      <w:proofErr w:type="gramStart"/>
+      <w:r>
+        <w:rPr>
+          <w:rFonts w:eastAsiaTheme="minorEastAsia"/>
+        </w:rPr>
+        <w:t>null</w:t>
+      </w:r>
+      <w:proofErr w:type="gramEnd"/>
+      <w:r>
+        <w:rPr>
+          <w:rFonts w:eastAsiaTheme="minorEastAsia"/>
+        </w:rPr>
+        <w:t xml:space="preserve"> model)</w:t>
+      </w:r>
+    </w:p>
+    <w:p>
+      <w:pPr>
+        <w:rPr>
+          <w:rFonts w:eastAsiaTheme="minorEastAsia"/>
+        </w:rPr>
+      </w:pPr>
+    </w:p>
+    <w:p>
+      <w:pPr>
         <w:rPr>
           <w:rFonts w:eastAsiaTheme="minorEastAsia"/>
         </w:rPr>
@@ -905,25 +1012,7 @@
             <w:rPr>
               <w:rFonts w:ascii="Cambria Math" w:eastAsiaTheme="minorEastAsia" w:hAnsi="Cambria Math"/>
             </w:rPr>
-            <m:t xml:space="preserve"> </m:t>
-          </m:r>
-          <m:r>
-            <w:rPr>
-              <w:rFonts w:ascii="Cambria Math" w:eastAsiaTheme="minorEastAsia" w:hAnsi="Cambria Math"/>
-            </w:rPr>
-            <m:t>~</m:t>
-          </m:r>
-          <m:r>
-            <w:rPr>
-              <w:rFonts w:ascii="Cambria Math" w:eastAsiaTheme="minorEastAsia" w:hAnsi="Cambria Math"/>
-            </w:rPr>
-            <m:t xml:space="preserve"> </m:t>
-          </m:r>
-          <m:r>
-            <w:rPr>
-              <w:rFonts w:ascii="Cambria Math" w:eastAsiaTheme="minorEastAsia" w:hAnsi="Cambria Math"/>
-            </w:rPr>
-            <m:t>logNormal(θ,</m:t>
+            <m:t xml:space="preserve"> ~ logNormal(θ,</m:t>
           </m:r>
           <m:sSup>
             <m:sSupPr>
@@ -972,8 +1061,17 @@
           <w:rFonts w:eastAsiaTheme="minorEastAsia"/>
           <w:iCs/>
         </w:rPr>
-        <w:t>Prior distributions are</w:t>
-      </w:r>
+        <w:t xml:space="preserve">Prior distributions </w:t>
+      </w:r>
+      <w:proofErr w:type="gramStart"/>
+      <w:r>
+        <w:rPr>
+          <w:rFonts w:eastAsiaTheme="minorEastAsia"/>
+          <w:iCs/>
+        </w:rPr>
+        <w:t>are</w:t>
+      </w:r>
+      <w:proofErr w:type="gramEnd"/>
     </w:p>
     <w:p>
       <w:pPr>
@@ -1048,13 +1146,7 @@
             <w:rPr>
               <w:rFonts w:ascii="Cambria Math" w:eastAsiaTheme="minorEastAsia" w:hAnsi="Cambria Math"/>
             </w:rPr>
-            <m:t xml:space="preserve"> ~ N(0, 1000</m:t>
-          </m:r>
-          <m:r>
-            <w:rPr>
-              <w:rFonts w:ascii="Cambria Math" w:eastAsiaTheme="minorEastAsia" w:hAnsi="Cambria Math"/>
-            </w:rPr>
-            <m:t>)</m:t>
+            <m:t xml:space="preserve"> ~ N(0, 1000)</m:t>
           </m:r>
         </m:oMath>
       </m:oMathPara>
@@ -1072,13 +1164,7 @@
             <w:rPr>
               <w:rFonts w:ascii="Cambria Math" w:eastAsiaTheme="minorEastAsia" w:hAnsi="Cambria Math"/>
             </w:rPr>
-            <m:t>r</m:t>
-          </m:r>
-          <m:r>
-            <w:rPr>
-              <w:rFonts w:ascii="Cambria Math" w:eastAsiaTheme="minorEastAsia" w:hAnsi="Cambria Math"/>
-            </w:rPr>
-            <m:t xml:space="preserve"> ~ Gamma(0.1, 0.1), θ ~ U(-10, 10), σ ~ U(0,10)</m:t>
+            <m:t>r ~ Gamma(0.1, 0.1), θ ~ U(-10, 10), σ ~ U(0,10)</m:t>
           </m:r>
         </m:oMath>
       </m:oMathPara>
@@ -1095,7 +1181,23 @@
           <w:rFonts w:eastAsiaTheme="minorEastAsia"/>
           <w:iCs/>
         </w:rPr>
-        <w:t>When there are other fully observed covariates in the regression model this will not account for correlation between these. Further, we can specify a regression model to impute the missing data as a function of the other covariates.</w:t>
+        <w:t xml:space="preserve">When there </w:t>
+      </w:r>
+      <w:proofErr w:type="gramStart"/>
+      <w:r>
+        <w:rPr>
+          <w:rFonts w:eastAsiaTheme="minorEastAsia"/>
+          <w:iCs/>
+        </w:rPr>
+        <w:t>are</w:t>
+      </w:r>
+      <w:proofErr w:type="gramEnd"/>
+      <w:r>
+        <w:rPr>
+          <w:rFonts w:eastAsiaTheme="minorEastAsia"/>
+          <w:iCs/>
+        </w:rPr>
+        <w:t xml:space="preserve"> other fully observed covariates in the regression model this will not account for correlation between these. Further, we can specify a regression model to impute the missing data as a function of the other covariates.</w:t>
       </w:r>
     </w:p>
     <w:sectPr>

</xml_diff>